<commit_message>
Videre arbeid på oblig
</commit_message>
<xml_diff>
--- a/oblig2/Oblig2_2_EmilBerglund.docx
+++ b/oblig2/Oblig2_2_EmilBerglund.docx
@@ -3,10 +3,24 @@
 <w:document xmlns:wpc="http://schemas.microsoft.com/office/word/2010/wordprocessingCanvas" xmlns:cx="http://schemas.microsoft.com/office/drawing/2014/chartex" xmlns:cx1="http://schemas.microsoft.com/office/drawing/2015/9/8/chartex" xmlns:cx2="http://schemas.microsoft.com/office/drawing/2015/10/21/chartex" xmlns:cx3="http://schemas.microsoft.com/office/drawing/2016/5/9/chartex" xmlns:cx4="http://schemas.microsoft.com/office/drawing/2016/5/10/chartex" xmlns:cx5="http://schemas.microsoft.com/office/drawing/2016/5/11/chartex" xmlns:cx6="http://schemas.microsoft.com/office/drawing/2016/5/12/chartex" xmlns:cx7="http://schemas.microsoft.com/office/drawing/2016/5/13/chartex" xmlns:cx8="http://schemas.microsoft.com/office/drawing/2016/5/14/chartex" xmlns:mc="http://schemas.openxmlformats.org/markup-compatibility/2006" xmlns:aink="http://schemas.microsoft.com/office/drawing/2016/ink" xmlns:am3d="http://schemas.microsoft.com/office/drawing/2017/model3d" xmlns:o="urn:schemas-microsoft-com:office:office" xmlns:oel="http://schemas.microsoft.com/office/2019/extlst" xmlns:r="http://schemas.openxmlformats.org/officeDocument/2006/relationships" xmlns:m="http://schemas.openxmlformats.org/officeDocument/2006/math" xmlns:v="urn:schemas-microsoft-com:vml" xmlns:wp14="http://schemas.microsoft.com/office/word/2010/wordprocessingDrawing" xmlns:wp="http://schemas.openxmlformats.org/drawingml/2006/wordprocessingDrawing" xmlns:w10="urn:schemas-microsoft-com:office:word" xmlns:w="http://schemas.openxmlformats.org/wordprocessingml/2006/main" xmlns:w14="http://schemas.microsoft.com/office/word/2010/wordml" xmlns:w15="http://schemas.microsoft.com/office/word/2012/wordml" xmlns:w16cex="http://schemas.microsoft.com/office/word/2018/wordml/cex" xmlns:w16cid="http://schemas.microsoft.com/office/word/2016/wordml/cid" xmlns:w16="http://schemas.microsoft.com/office/word/2018/wordml" xmlns:w16sdtdh="http://schemas.microsoft.com/office/word/2020/wordml/sdtdatahash" xmlns:w16se="http://schemas.microsoft.com/office/word/2015/wordml/symex" xmlns:wpg="http://schemas.microsoft.com/office/word/2010/wordprocessingGroup" xmlns:wpi="http://schemas.microsoft.com/office/word/2010/wordprocessingInk" xmlns:wne="http://schemas.microsoft.com/office/word/2006/wordml" xmlns:wps="http://schemas.microsoft.com/office/word/2010/wordprocessingShape" mc:Ignorable="w14 w15 w16se w16cid w16 w16cex w16sdtdh wp14">
   <w:body>
     <w:p>
-      <w:r>
+      <w:pPr>
+        <w:rPr>
+          <w:b/>
+          <w:bCs/>
+        </w:rPr>
+      </w:pPr>
+      <w:r>
+        <w:rPr>
+          <w:b/>
+          <w:bCs/>
+        </w:rPr>
         <w:t xml:space="preserve">Oppgave </w:t>
       </w:r>
       <w:r>
+        <w:rPr>
+          <w:b/>
+          <w:bCs/>
+        </w:rPr>
         <w:t>1:</w:t>
       </w:r>
     </w:p>
@@ -68,6 +82,7 @@
         </w:rPr>
         <w:t xml:space="preserve"> </w:t>
       </w:r>
+      <w:proofErr w:type="gramStart"/>
       <w:r>
         <w:rPr>
           <w:rFonts w:ascii="Courier New" w:eastAsia="Times New Roman" w:hAnsi="Courier New" w:cs="Courier New"/>
@@ -92,7 +107,34 @@
           <w:lang w:eastAsia="nb-NO"/>
           <w14:ligatures w14:val="none"/>
         </w:rPr>
-        <w:t xml:space="preserve">(fodselsdag) </w:t>
+        <w:t>(</w:t>
+      </w:r>
+      <w:proofErr w:type="spellStart"/>
+      <w:proofErr w:type="gramEnd"/>
+      <w:r>
+        <w:rPr>
+          <w:rFonts w:ascii="Courier New" w:eastAsia="Times New Roman" w:hAnsi="Courier New" w:cs="Courier New"/>
+          <w:color w:val="333333"/>
+          <w:kern w:val="0"/>
+          <w:sz w:val="20"/>
+          <w:szCs w:val="20"/>
+          <w:lang w:eastAsia="nb-NO"/>
+          <w14:ligatures w14:val="none"/>
+        </w:rPr>
+        <w:t>fodselsdag</w:t>
+      </w:r>
+      <w:proofErr w:type="spellEnd"/>
+      <w:r>
+        <w:rPr>
+          <w:rFonts w:ascii="Courier New" w:eastAsia="Times New Roman" w:hAnsi="Courier New" w:cs="Courier New"/>
+          <w:color w:val="333333"/>
+          <w:kern w:val="0"/>
+          <w:sz w:val="20"/>
+          <w:szCs w:val="20"/>
+          <w:lang w:eastAsia="nb-NO"/>
+          <w14:ligatures w14:val="none"/>
+        </w:rPr>
+        <w:t xml:space="preserve">) </w:t>
       </w:r>
       <w:r>
         <w:rPr>
@@ -143,6 +185,39 @@
         </w:rPr>
         <w:t xml:space="preserve">_i_2010 </w:t>
       </w:r>
+    </w:p>
+    <w:p>
+      <w:pPr>
+        <w:shd w:val="clear" w:color="auto" w:fill="FFFFFF"/>
+        <w:tabs>
+          <w:tab w:val="left" w:pos="916"/>
+          <w:tab w:val="left" w:pos="1832"/>
+          <w:tab w:val="left" w:pos="2748"/>
+          <w:tab w:val="left" w:pos="3664"/>
+          <w:tab w:val="left" w:pos="4580"/>
+          <w:tab w:val="left" w:pos="5496"/>
+          <w:tab w:val="left" w:pos="6412"/>
+          <w:tab w:val="left" w:pos="7328"/>
+          <w:tab w:val="left" w:pos="8244"/>
+          <w:tab w:val="left" w:pos="9160"/>
+          <w:tab w:val="left" w:pos="10076"/>
+          <w:tab w:val="left" w:pos="10992"/>
+          <w:tab w:val="left" w:pos="11908"/>
+          <w:tab w:val="left" w:pos="12824"/>
+          <w:tab w:val="left" w:pos="13740"/>
+          <w:tab w:val="left" w:pos="14656"/>
+        </w:tabs>
+        <w:spacing w:after="100" w:line="244" w:lineRule="atLeast"/>
+        <w:rPr>
+          <w:rFonts w:ascii="Courier New" w:eastAsia="Times New Roman" w:hAnsi="Courier New" w:cs="Courier New"/>
+          <w:color w:val="333333"/>
+          <w:kern w:val="0"/>
+          <w:sz w:val="20"/>
+          <w:szCs w:val="20"/>
+          <w:lang w:eastAsia="nb-NO"/>
+          <w14:ligatures w14:val="none"/>
+        </w:rPr>
+      </w:pPr>
       <w:r>
         <w:rPr>
           <w:rFonts w:ascii="Courier New" w:eastAsia="Times New Roman" w:hAnsi="Courier New" w:cs="Courier New"/>
@@ -167,8 +242,67 @@
           <w:lang w:eastAsia="nb-NO"/>
           <w14:ligatures w14:val="none"/>
         </w:rPr>
-        <w:t xml:space="preserve"> pasienter_med_provins </w:t>
-      </w:r>
+        <w:t xml:space="preserve"> </w:t>
+      </w:r>
+      <w:proofErr w:type="spellStart"/>
+      <w:r>
+        <w:rPr>
+          <w:rFonts w:ascii="Courier New" w:eastAsia="Times New Roman" w:hAnsi="Courier New" w:cs="Courier New"/>
+          <w:color w:val="333333"/>
+          <w:kern w:val="0"/>
+          <w:sz w:val="20"/>
+          <w:szCs w:val="20"/>
+          <w:lang w:eastAsia="nb-NO"/>
+          <w14:ligatures w14:val="none"/>
+        </w:rPr>
+        <w:t>pasienter_med_provins</w:t>
+      </w:r>
+      <w:proofErr w:type="spellEnd"/>
+      <w:r>
+        <w:rPr>
+          <w:rFonts w:ascii="Courier New" w:eastAsia="Times New Roman" w:hAnsi="Courier New" w:cs="Courier New"/>
+          <w:color w:val="333333"/>
+          <w:kern w:val="0"/>
+          <w:sz w:val="20"/>
+          <w:szCs w:val="20"/>
+          <w:lang w:eastAsia="nb-NO"/>
+          <w14:ligatures w14:val="none"/>
+        </w:rPr>
+        <w:t xml:space="preserve"> </w:t>
+      </w:r>
+    </w:p>
+    <w:p>
+      <w:pPr>
+        <w:shd w:val="clear" w:color="auto" w:fill="FFFFFF"/>
+        <w:tabs>
+          <w:tab w:val="left" w:pos="916"/>
+          <w:tab w:val="left" w:pos="1832"/>
+          <w:tab w:val="left" w:pos="2748"/>
+          <w:tab w:val="left" w:pos="3664"/>
+          <w:tab w:val="left" w:pos="4580"/>
+          <w:tab w:val="left" w:pos="5496"/>
+          <w:tab w:val="left" w:pos="6412"/>
+          <w:tab w:val="left" w:pos="7328"/>
+          <w:tab w:val="left" w:pos="8244"/>
+          <w:tab w:val="left" w:pos="9160"/>
+          <w:tab w:val="left" w:pos="10076"/>
+          <w:tab w:val="left" w:pos="10992"/>
+          <w:tab w:val="left" w:pos="11908"/>
+          <w:tab w:val="left" w:pos="12824"/>
+          <w:tab w:val="left" w:pos="13740"/>
+          <w:tab w:val="left" w:pos="14656"/>
+        </w:tabs>
+        <w:spacing w:after="100" w:line="244" w:lineRule="atLeast"/>
+        <w:rPr>
+          <w:rFonts w:ascii="Courier New" w:eastAsia="Times New Roman" w:hAnsi="Courier New" w:cs="Courier New"/>
+          <w:color w:val="333333"/>
+          <w:kern w:val="0"/>
+          <w:sz w:val="20"/>
+          <w:szCs w:val="20"/>
+          <w:lang w:eastAsia="nb-NO"/>
+          <w14:ligatures w14:val="none"/>
+        </w:rPr>
+      </w:pPr>
       <w:r>
         <w:rPr>
           <w:rFonts w:ascii="Courier New" w:eastAsia="Times New Roman" w:hAnsi="Courier New" w:cs="Courier New"/>
@@ -193,7 +327,33 @@
           <w:lang w:eastAsia="nb-NO"/>
           <w14:ligatures w14:val="none"/>
         </w:rPr>
-        <w:t xml:space="preserve"> fodselsdag </w:t>
+        <w:t xml:space="preserve"> </w:t>
+      </w:r>
+      <w:proofErr w:type="spellStart"/>
+      <w:r>
+        <w:rPr>
+          <w:rFonts w:ascii="Courier New" w:eastAsia="Times New Roman" w:hAnsi="Courier New" w:cs="Courier New"/>
+          <w:color w:val="333333"/>
+          <w:kern w:val="0"/>
+          <w:sz w:val="20"/>
+          <w:szCs w:val="20"/>
+          <w:lang w:eastAsia="nb-NO"/>
+          <w14:ligatures w14:val="none"/>
+        </w:rPr>
+        <w:t>fodselsdag</w:t>
+      </w:r>
+      <w:proofErr w:type="spellEnd"/>
+      <w:r>
+        <w:rPr>
+          <w:rFonts w:ascii="Courier New" w:eastAsia="Times New Roman" w:hAnsi="Courier New" w:cs="Courier New"/>
+          <w:color w:val="333333"/>
+          <w:kern w:val="0"/>
+          <w:sz w:val="20"/>
+          <w:szCs w:val="20"/>
+          <w:lang w:eastAsia="nb-NO"/>
+          <w14:ligatures w14:val="none"/>
+        </w:rPr>
+        <w:t xml:space="preserve"> </w:t>
       </w:r>
       <w:r>
         <w:rPr>
@@ -249,6 +409,9 @@
     </w:p>
     <w:p>
       <w:r>
+        <w:rPr>
+          <w:noProof/>
+        </w:rPr>
         <w:drawing>
           <wp:inline distT="0" distB="0" distL="0" distR="0" wp14:anchorId="56C14156" wp14:editId="5C4F1364">
             <wp:extent cx="5760720" cy="3589655"/>
@@ -265,7 +428,7 @@
                     <pic:cNvPicPr/>
                   </pic:nvPicPr>
                   <pic:blipFill>
-                    <a:blip r:embed="rId4"/>
+                    <a:blip r:embed="rId6"/>
                     <a:stretch>
                       <a:fillRect/>
                     </a:stretch>
@@ -292,7 +455,17 @@
       </w:r>
     </w:p>
     <w:p>
-      <w:r>
+      <w:pPr>
+        <w:rPr>
+          <w:b/>
+          <w:bCs/>
+        </w:rPr>
+      </w:pPr>
+      <w:r>
+        <w:rPr>
+          <w:b/>
+          <w:bCs/>
+        </w:rPr>
         <w:lastRenderedPageBreak/>
         <w:t>Oppgave 2:</w:t>
       </w:r>
@@ -317,8 +490,16 @@
         <w:rPr>
           <w:color w:val="333333"/>
         </w:rPr>
-        <w:t xml:space="preserve"> fornavn, etternavn, hoyde</w:t>
-      </w:r>
+        <w:t xml:space="preserve"> fornavn, etternavn, </w:t>
+      </w:r>
+      <w:proofErr w:type="spellStart"/>
+      <w:r>
+        <w:rPr>
+          <w:color w:val="333333"/>
+        </w:rPr>
+        <w:t>hoyde</w:t>
+      </w:r>
+      <w:proofErr w:type="spellEnd"/>
     </w:p>
     <w:p>
       <w:pPr>
@@ -340,8 +521,16 @@
         <w:rPr>
           <w:color w:val="333333"/>
         </w:rPr>
-        <w:t xml:space="preserve"> pasienter_med_provins</w:t>
-      </w:r>
+        <w:t xml:space="preserve"> </w:t>
+      </w:r>
+      <w:proofErr w:type="spellStart"/>
+      <w:r>
+        <w:rPr>
+          <w:color w:val="333333"/>
+        </w:rPr>
+        <w:t>pasienter_med_provins</w:t>
+      </w:r>
+      <w:proofErr w:type="spellEnd"/>
     </w:p>
     <w:p>
       <w:pPr>
@@ -363,7 +552,21 @@
         <w:rPr>
           <w:color w:val="333333"/>
         </w:rPr>
-        <w:t xml:space="preserve"> hoyde = (</w:t>
+        <w:t xml:space="preserve"> </w:t>
+      </w:r>
+      <w:proofErr w:type="spellStart"/>
+      <w:r>
+        <w:rPr>
+          <w:color w:val="333333"/>
+        </w:rPr>
+        <w:t>hoyde</w:t>
+      </w:r>
+      <w:proofErr w:type="spellEnd"/>
+      <w:r>
+        <w:rPr>
+          <w:color w:val="333333"/>
+        </w:rPr>
+        <w:t xml:space="preserve"> = (</w:t>
       </w:r>
       <w:r>
         <w:rPr>
@@ -379,6 +582,7 @@
         </w:rPr>
         <w:t xml:space="preserve"> </w:t>
       </w:r>
+      <w:proofErr w:type="gramStart"/>
       <w:r>
         <w:rPr>
           <w:b/>
@@ -391,7 +595,22 @@
         <w:rPr>
           <w:color w:val="333333"/>
         </w:rPr>
-        <w:t xml:space="preserve">(hoyde) </w:t>
+        <w:t>(</w:t>
+      </w:r>
+      <w:proofErr w:type="spellStart"/>
+      <w:proofErr w:type="gramEnd"/>
+      <w:r>
+        <w:rPr>
+          <w:color w:val="333333"/>
+        </w:rPr>
+        <w:t>hoyde</w:t>
+      </w:r>
+      <w:proofErr w:type="spellEnd"/>
+      <w:r>
+        <w:rPr>
+          <w:color w:val="333333"/>
+        </w:rPr>
+        <w:t xml:space="preserve">) </w:t>
       </w:r>
       <w:r>
         <w:rPr>
@@ -405,7 +624,21 @@
         <w:rPr>
           <w:color w:val="333333"/>
         </w:rPr>
-        <w:t xml:space="preserve"> pasienter_med_provins);</w:t>
+        <w:t xml:space="preserve"> </w:t>
+      </w:r>
+      <w:proofErr w:type="spellStart"/>
+      <w:r>
+        <w:rPr>
+          <w:color w:val="333333"/>
+        </w:rPr>
+        <w:t>pasienter_med_provins</w:t>
+      </w:r>
+      <w:proofErr w:type="spellEnd"/>
+      <w:r>
+        <w:rPr>
+          <w:color w:val="333333"/>
+        </w:rPr>
+        <w:t>);</w:t>
       </w:r>
     </w:p>
     <w:p>
@@ -418,6 +651,7 @@
       </w:pPr>
       <w:r>
         <w:rPr>
+          <w:noProof/>
           <w:color w:val="333333"/>
         </w:rPr>
         <w:drawing>
@@ -436,7 +670,7 @@
                     <pic:cNvPicPr/>
                   </pic:nvPicPr>
                   <pic:blipFill>
-                    <a:blip r:embed="rId5"/>
+                    <a:blip r:embed="rId7"/>
                     <a:stretch>
                       <a:fillRect/>
                     </a:stretch>
@@ -491,6 +725,16 @@
         </w:rPr>
         <w:t xml:space="preserve"> * </w:t>
       </w:r>
+    </w:p>
+    <w:p>
+      <w:pPr>
+        <w:pStyle w:val="HTML-forhndsformatert"/>
+        <w:shd w:val="clear" w:color="auto" w:fill="FFFFFF"/>
+        <w:spacing w:line="244" w:lineRule="atLeast"/>
+        <w:rPr>
+          <w:color w:val="333333"/>
+        </w:rPr>
+      </w:pPr>
       <w:r>
         <w:rPr>
           <w:b/>
@@ -503,8 +747,32 @@
         <w:rPr>
           <w:color w:val="333333"/>
         </w:rPr>
-        <w:t xml:space="preserve"> pasienter_med_provins </w:t>
-      </w:r>
+        <w:t xml:space="preserve"> </w:t>
+      </w:r>
+      <w:proofErr w:type="spellStart"/>
+      <w:r>
+        <w:rPr>
+          <w:color w:val="333333"/>
+        </w:rPr>
+        <w:t>pasienter_med_provins</w:t>
+      </w:r>
+      <w:proofErr w:type="spellEnd"/>
+      <w:r>
+        <w:rPr>
+          <w:color w:val="333333"/>
+        </w:rPr>
+        <w:t xml:space="preserve"> </w:t>
+      </w:r>
+    </w:p>
+    <w:p>
+      <w:pPr>
+        <w:pStyle w:val="HTML-forhndsformatert"/>
+        <w:shd w:val="clear" w:color="auto" w:fill="FFFFFF"/>
+        <w:spacing w:line="244" w:lineRule="atLeast"/>
+        <w:rPr>
+          <w:color w:val="333333"/>
+        </w:rPr>
+      </w:pPr>
       <w:r>
         <w:rPr>
           <w:b/>
@@ -517,7 +785,21 @@
         <w:rPr>
           <w:color w:val="333333"/>
         </w:rPr>
-        <w:t xml:space="preserve"> pasient_id = </w:t>
+        <w:t xml:space="preserve"> </w:t>
+      </w:r>
+      <w:proofErr w:type="spellStart"/>
+      <w:r>
+        <w:rPr>
+          <w:color w:val="333333"/>
+        </w:rPr>
+        <w:t>pasient_id</w:t>
+      </w:r>
+      <w:proofErr w:type="spellEnd"/>
+      <w:r>
+        <w:rPr>
+          <w:color w:val="333333"/>
+        </w:rPr>
+        <w:t xml:space="preserve"> = </w:t>
       </w:r>
       <w:r>
         <w:rPr>
@@ -544,7 +826,21 @@
         <w:rPr>
           <w:color w:val="333333"/>
         </w:rPr>
-        <w:t xml:space="preserve"> pasient_id = </w:t>
+        <w:t xml:space="preserve"> </w:t>
+      </w:r>
+      <w:proofErr w:type="spellStart"/>
+      <w:r>
+        <w:rPr>
+          <w:color w:val="333333"/>
+        </w:rPr>
+        <w:t>pasient_id</w:t>
+      </w:r>
+      <w:proofErr w:type="spellEnd"/>
+      <w:r>
+        <w:rPr>
+          <w:color w:val="333333"/>
+        </w:rPr>
+        <w:t xml:space="preserve"> = </w:t>
       </w:r>
       <w:r>
         <w:rPr>
@@ -571,7 +867,21 @@
         <w:rPr>
           <w:color w:val="333333"/>
         </w:rPr>
-        <w:t xml:space="preserve"> pasient_id = </w:t>
+        <w:t xml:space="preserve"> </w:t>
+      </w:r>
+      <w:proofErr w:type="spellStart"/>
+      <w:r>
+        <w:rPr>
+          <w:color w:val="333333"/>
+        </w:rPr>
+        <w:t>pasient_id</w:t>
+      </w:r>
+      <w:proofErr w:type="spellEnd"/>
+      <w:r>
+        <w:rPr>
+          <w:color w:val="333333"/>
+        </w:rPr>
+        <w:t xml:space="preserve"> = </w:t>
       </w:r>
       <w:r>
         <w:rPr>
@@ -598,7 +908,21 @@
         <w:rPr>
           <w:color w:val="333333"/>
         </w:rPr>
-        <w:t xml:space="preserve"> pasient_id = </w:t>
+        <w:t xml:space="preserve"> </w:t>
+      </w:r>
+      <w:proofErr w:type="spellStart"/>
+      <w:r>
+        <w:rPr>
+          <w:color w:val="333333"/>
+        </w:rPr>
+        <w:t>pasient_id</w:t>
+      </w:r>
+      <w:proofErr w:type="spellEnd"/>
+      <w:r>
+        <w:rPr>
+          <w:color w:val="333333"/>
+        </w:rPr>
+        <w:t xml:space="preserve"> = </w:t>
       </w:r>
       <w:r>
         <w:rPr>
@@ -625,7 +949,21 @@
         <w:rPr>
           <w:color w:val="333333"/>
         </w:rPr>
-        <w:t xml:space="preserve"> pasient_id = </w:t>
+        <w:t xml:space="preserve"> </w:t>
+      </w:r>
+      <w:proofErr w:type="spellStart"/>
+      <w:r>
+        <w:rPr>
+          <w:color w:val="333333"/>
+        </w:rPr>
+        <w:t>pasient_id</w:t>
+      </w:r>
+      <w:proofErr w:type="spellEnd"/>
+      <w:r>
+        <w:rPr>
+          <w:color w:val="333333"/>
+        </w:rPr>
+        <w:t xml:space="preserve"> = </w:t>
       </w:r>
       <w:r>
         <w:rPr>
@@ -643,6 +981,9 @@
     </w:p>
     <w:p>
       <w:r>
+        <w:rPr>
+          <w:noProof/>
+        </w:rPr>
         <w:drawing>
           <wp:inline distT="0" distB="0" distL="0" distR="0" wp14:anchorId="1D8E24B5" wp14:editId="27EE9E93">
             <wp:extent cx="5760720" cy="4892675"/>
@@ -659,7 +1000,7 @@
                     <pic:cNvPicPr/>
                   </pic:nvPicPr>
                   <pic:blipFill>
-                    <a:blip r:embed="rId6"/>
+                    <a:blip r:embed="rId8"/>
                     <a:stretch>
                       <a:fillRect/>
                     </a:stretch>
@@ -680,7 +1021,408 @@
         </w:drawing>
       </w:r>
     </w:p>
+    <w:p>
+      <w:r>
+        <w:br w:type="page"/>
+      </w:r>
+    </w:p>
+    <w:p>
+      <w:pPr>
+        <w:rPr>
+          <w:b/>
+          <w:bCs/>
+        </w:rPr>
+      </w:pPr>
+      <w:r>
+        <w:rPr>
+          <w:b/>
+          <w:bCs/>
+        </w:rPr>
+        <w:lastRenderedPageBreak/>
+        <w:t>Oppgave 4:</w:t>
+      </w:r>
+    </w:p>
+    <w:p>
+      <w:pPr>
+        <w:pStyle w:val="HTML-forhndsformatert"/>
+        <w:spacing w:line="244" w:lineRule="atLeast"/>
+        <w:rPr>
+          <w:color w:val="333333"/>
+        </w:rPr>
+      </w:pPr>
+      <w:r>
+        <w:rPr>
+          <w:b/>
+          <w:bCs/>
+          <w:color w:val="008800"/>
+        </w:rPr>
+        <w:t>SELECT</w:t>
+      </w:r>
+      <w:r>
+        <w:rPr>
+          <w:color w:val="333333"/>
+        </w:rPr>
+        <w:t xml:space="preserve"> sted </w:t>
+      </w:r>
+      <w:r>
+        <w:rPr>
+          <w:b/>
+          <w:bCs/>
+          <w:color w:val="008800"/>
+        </w:rPr>
+        <w:t>FROM</w:t>
+      </w:r>
+      <w:r>
+        <w:rPr>
+          <w:color w:val="333333"/>
+        </w:rPr>
+        <w:t xml:space="preserve"> </w:t>
+      </w:r>
+      <w:proofErr w:type="spellStart"/>
+      <w:r>
+        <w:rPr>
+          <w:color w:val="333333"/>
+        </w:rPr>
+        <w:t>pasienter_med_provins</w:t>
+      </w:r>
+      <w:proofErr w:type="spellEnd"/>
+      <w:r>
+        <w:rPr>
+          <w:color w:val="333333"/>
+        </w:rPr>
+        <w:t xml:space="preserve"> </w:t>
+      </w:r>
+      <w:r>
+        <w:rPr>
+          <w:b/>
+          <w:bCs/>
+          <w:color w:val="008800"/>
+        </w:rPr>
+        <w:t>WHERE</w:t>
+      </w:r>
+      <w:r>
+        <w:rPr>
+          <w:color w:val="333333"/>
+        </w:rPr>
+        <w:t xml:space="preserve"> </w:t>
+      </w:r>
+      <w:proofErr w:type="spellStart"/>
+      <w:r>
+        <w:rPr>
+          <w:color w:val="333333"/>
+        </w:rPr>
+        <w:t>provins_id</w:t>
+      </w:r>
+      <w:proofErr w:type="spellEnd"/>
+      <w:r>
+        <w:rPr>
+          <w:color w:val="333333"/>
+        </w:rPr>
+        <w:t xml:space="preserve"> = </w:t>
+      </w:r>
+      <w:r>
+        <w:rPr>
+          <w:color w:val="333333"/>
+          <w:shd w:val="clear" w:color="auto" w:fill="FFF0F0"/>
+        </w:rPr>
+        <w:t>"NS"</w:t>
+      </w:r>
+      <w:r>
+        <w:rPr>
+          <w:color w:val="333333"/>
+        </w:rPr>
+        <w:t>;</w:t>
+      </w:r>
+    </w:p>
+    <w:p>
+      <w:pPr>
+        <w:pStyle w:val="HTML-forhndsformatert"/>
+        <w:spacing w:line="244" w:lineRule="atLeast"/>
+        <w:rPr>
+          <w:color w:val="333333"/>
+        </w:rPr>
+      </w:pPr>
+      <w:r>
+        <w:rPr>
+          <w:color w:val="333333"/>
+        </w:rPr>
+        <w:drawing>
+          <wp:inline distT="0" distB="0" distL="0" distR="0" wp14:anchorId="56E4A8A1" wp14:editId="4C6E7B93">
+            <wp:extent cx="5760720" cy="2966085"/>
+            <wp:effectExtent l="0" t="0" r="0" b="5715"/>
+            <wp:docPr id="1751963632" name="Bilde 1" descr="Et bilde som inneholder tekst, programvare, Dataikon, Nettside&#10;&#10;Automatisk generert beskrivelse"/>
+            <wp:cNvGraphicFramePr>
+              <a:graphicFrameLocks xmlns:a="http://schemas.openxmlformats.org/drawingml/2006/main" noChangeAspect="1"/>
+            </wp:cNvGraphicFramePr>
+            <a:graphic xmlns:a="http://schemas.openxmlformats.org/drawingml/2006/main">
+              <a:graphicData uri="http://schemas.openxmlformats.org/drawingml/2006/picture">
+                <pic:pic xmlns:pic="http://schemas.openxmlformats.org/drawingml/2006/picture">
+                  <pic:nvPicPr>
+                    <pic:cNvPr id="1751963632" name="Bilde 1" descr="Et bilde som inneholder tekst, programvare, Dataikon, Nettside&#10;&#10;Automatisk generert beskrivelse"/>
+                    <pic:cNvPicPr/>
+                  </pic:nvPicPr>
+                  <pic:blipFill>
+                    <a:blip r:embed="rId9"/>
+                    <a:stretch>
+                      <a:fillRect/>
+                    </a:stretch>
+                  </pic:blipFill>
+                  <pic:spPr>
+                    <a:xfrm>
+                      <a:off x="0" y="0"/>
+                      <a:ext cx="5760720" cy="2966085"/>
+                    </a:xfrm>
+                    <a:prstGeom prst="rect">
+                      <a:avLst/>
+                    </a:prstGeom>
+                  </pic:spPr>
+                </pic:pic>
+              </a:graphicData>
+            </a:graphic>
+          </wp:inline>
+        </w:drawing>
+      </w:r>
+    </w:p>
+    <w:p/>
+    <w:p>
+      <w:pPr>
+        <w:rPr>
+          <w:b/>
+          <w:bCs/>
+        </w:rPr>
+      </w:pPr>
+      <w:r>
+        <w:rPr>
+          <w:b/>
+          <w:bCs/>
+        </w:rPr>
+        <w:br w:type="page"/>
+      </w:r>
+    </w:p>
+    <w:p>
+      <w:pPr>
+        <w:rPr>
+          <w:b/>
+          <w:bCs/>
+        </w:rPr>
+      </w:pPr>
+      <w:r>
+        <w:rPr>
+          <w:b/>
+          <w:bCs/>
+        </w:rPr>
+        <w:lastRenderedPageBreak/>
+        <w:t>Oppgave 5:</w:t>
+      </w:r>
+    </w:p>
+    <w:p>
+      <w:pPr>
+        <w:pStyle w:val="HTML-forhndsformatert"/>
+        <w:shd w:val="clear" w:color="auto" w:fill="FFFFFF"/>
+        <w:spacing w:line="244" w:lineRule="atLeast"/>
+        <w:rPr>
+          <w:color w:val="333333"/>
+        </w:rPr>
+      </w:pPr>
+      <w:r>
+        <w:rPr>
+          <w:b/>
+          <w:bCs/>
+          <w:color w:val="008800"/>
+        </w:rPr>
+        <w:t>SELECT</w:t>
+      </w:r>
+      <w:r>
+        <w:rPr>
+          <w:color w:val="333333"/>
+        </w:rPr>
+        <w:t xml:space="preserve"> fornavn, etternavn, </w:t>
+      </w:r>
+      <w:proofErr w:type="spellStart"/>
+      <w:r>
+        <w:rPr>
+          <w:color w:val="333333"/>
+        </w:rPr>
+        <w:t>fodselsdag</w:t>
+      </w:r>
+      <w:proofErr w:type="spellEnd"/>
+      <w:r>
+        <w:rPr>
+          <w:color w:val="333333"/>
+        </w:rPr>
+        <w:t xml:space="preserve"> </w:t>
+      </w:r>
+    </w:p>
+    <w:p>
+      <w:pPr>
+        <w:pStyle w:val="HTML-forhndsformatert"/>
+        <w:shd w:val="clear" w:color="auto" w:fill="FFFFFF"/>
+        <w:spacing w:line="244" w:lineRule="atLeast"/>
+        <w:rPr>
+          <w:color w:val="333333"/>
+        </w:rPr>
+      </w:pPr>
+      <w:r>
+        <w:rPr>
+          <w:b/>
+          <w:bCs/>
+          <w:color w:val="008800"/>
+        </w:rPr>
+        <w:t>FROM</w:t>
+      </w:r>
+      <w:r>
+        <w:rPr>
+          <w:color w:val="333333"/>
+        </w:rPr>
+        <w:t xml:space="preserve"> </w:t>
+      </w:r>
+      <w:proofErr w:type="spellStart"/>
+      <w:r>
+        <w:rPr>
+          <w:color w:val="333333"/>
+        </w:rPr>
+        <w:t>pasienter_med_provins</w:t>
+      </w:r>
+      <w:proofErr w:type="spellEnd"/>
+      <w:r>
+        <w:rPr>
+          <w:color w:val="333333"/>
+        </w:rPr>
+        <w:t xml:space="preserve"> </w:t>
+      </w:r>
+    </w:p>
+    <w:p>
+      <w:pPr>
+        <w:pStyle w:val="HTML-forhndsformatert"/>
+        <w:shd w:val="clear" w:color="auto" w:fill="FFFFFF"/>
+        <w:spacing w:line="244" w:lineRule="atLeast"/>
+        <w:rPr>
+          <w:color w:val="333333"/>
+        </w:rPr>
+      </w:pPr>
+      <w:r>
+        <w:rPr>
+          <w:b/>
+          <w:bCs/>
+          <w:color w:val="008800"/>
+        </w:rPr>
+        <w:t>WHERE</w:t>
+      </w:r>
+      <w:r>
+        <w:rPr>
+          <w:color w:val="333333"/>
+        </w:rPr>
+        <w:t xml:space="preserve"> </w:t>
+      </w:r>
+      <w:proofErr w:type="spellStart"/>
+      <w:r>
+        <w:rPr>
+          <w:color w:val="333333"/>
+        </w:rPr>
+        <w:t>hoyde</w:t>
+      </w:r>
+      <w:proofErr w:type="spellEnd"/>
+      <w:r>
+        <w:rPr>
+          <w:color w:val="333333"/>
+        </w:rPr>
+        <w:t xml:space="preserve"> &gt; </w:t>
+      </w:r>
+      <w:r>
+        <w:rPr>
+          <w:b/>
+          <w:bCs/>
+          <w:color w:val="0000DD"/>
+        </w:rPr>
+        <w:t>160</w:t>
+      </w:r>
+      <w:r>
+        <w:rPr>
+          <w:color w:val="333333"/>
+        </w:rPr>
+        <w:t xml:space="preserve"> </w:t>
+      </w:r>
+      <w:r>
+        <w:rPr>
+          <w:b/>
+          <w:bCs/>
+          <w:color w:val="008800"/>
+        </w:rPr>
+        <w:t>and</w:t>
+      </w:r>
+      <w:r>
+        <w:rPr>
+          <w:color w:val="333333"/>
+        </w:rPr>
+        <w:t xml:space="preserve"> vekt &gt; </w:t>
+      </w:r>
+      <w:r>
+        <w:rPr>
+          <w:b/>
+          <w:bCs/>
+          <w:color w:val="0000DD"/>
+        </w:rPr>
+        <w:t>70</w:t>
+      </w:r>
+      <w:r>
+        <w:rPr>
+          <w:color w:val="333333"/>
+        </w:rPr>
+        <w:t>;</w:t>
+      </w:r>
+    </w:p>
+    <w:p>
+      <w:pPr>
+        <w:rPr>
+          <w:b/>
+          <w:bCs/>
+        </w:rPr>
+      </w:pPr>
+      <w:r>
+        <w:rPr>
+          <w:b/>
+          <w:bCs/>
+        </w:rPr>
+        <w:drawing>
+          <wp:inline distT="0" distB="0" distL="0" distR="0" wp14:anchorId="7C0CA713" wp14:editId="1AD28C27">
+            <wp:extent cx="5760720" cy="2508885"/>
+            <wp:effectExtent l="0" t="0" r="0" b="5715"/>
+            <wp:docPr id="1012422875" name="Bilde 1" descr="Et bilde som inneholder tekst, programvare, Dataikon, Multimedieprogramvare&#10;&#10;Automatisk generert beskrivelse"/>
+            <wp:cNvGraphicFramePr>
+              <a:graphicFrameLocks xmlns:a="http://schemas.openxmlformats.org/drawingml/2006/main" noChangeAspect="1"/>
+            </wp:cNvGraphicFramePr>
+            <a:graphic xmlns:a="http://schemas.openxmlformats.org/drawingml/2006/main">
+              <a:graphicData uri="http://schemas.openxmlformats.org/drawingml/2006/picture">
+                <pic:pic xmlns:pic="http://schemas.openxmlformats.org/drawingml/2006/picture">
+                  <pic:nvPicPr>
+                    <pic:cNvPr id="1012422875" name="Bilde 1" descr="Et bilde som inneholder tekst, programvare, Dataikon, Multimedieprogramvare&#10;&#10;Automatisk generert beskrivelse"/>
+                    <pic:cNvPicPr/>
+                  </pic:nvPicPr>
+                  <pic:blipFill>
+                    <a:blip r:embed="rId10"/>
+                    <a:stretch>
+                      <a:fillRect/>
+                    </a:stretch>
+                  </pic:blipFill>
+                  <pic:spPr>
+                    <a:xfrm>
+                      <a:off x="0" y="0"/>
+                      <a:ext cx="5760720" cy="2508885"/>
+                    </a:xfrm>
+                    <a:prstGeom prst="rect">
+                      <a:avLst/>
+                    </a:prstGeom>
+                  </pic:spPr>
+                </pic:pic>
+              </a:graphicData>
+            </a:graphic>
+          </wp:inline>
+        </w:drawing>
+      </w:r>
+    </w:p>
     <w:sectPr>
+      <w:headerReference w:type="default" r:id="rId11"/>
+      <w:footerReference w:type="default" r:id="rId12"/>
       <w:pgSz w:w="11906" w:h="16838"/>
       <w:pgMar w:top="1417" w:right="1417" w:bottom="1417" w:left="1417" w:header="708" w:footer="708" w:gutter="0"/>
       <w:cols w:space="708"/>
@@ -688,6 +1430,212 @@
     </w:sectPr>
   </w:body>
 </w:document>
+</file>
+
+<file path=word/endnotes.xml><?xml version="1.0" encoding="utf-8"?>
+<w:endnotes xmlns:wpc="http://schemas.microsoft.com/office/word/2010/wordprocessingCanvas" xmlns:cx="http://schemas.microsoft.com/office/drawing/2014/chartex" xmlns:cx1="http://schemas.microsoft.com/office/drawing/2015/9/8/chartex" xmlns:cx2="http://schemas.microsoft.com/office/drawing/2015/10/21/chartex" xmlns:cx3="http://schemas.microsoft.com/office/drawing/2016/5/9/chartex" xmlns:cx4="http://schemas.microsoft.com/office/drawing/2016/5/10/chartex" xmlns:cx5="http://schemas.microsoft.com/office/drawing/2016/5/11/chartex" xmlns:cx6="http://schemas.microsoft.com/office/drawing/2016/5/12/chartex" xmlns:cx7="http://schemas.microsoft.com/office/drawing/2016/5/13/chartex" xmlns:cx8="http://schemas.microsoft.com/office/drawing/2016/5/14/chartex" xmlns:mc="http://schemas.openxmlformats.org/markup-compatibility/2006" xmlns:aink="http://schemas.microsoft.com/office/drawing/2016/ink" xmlns:am3d="http://schemas.microsoft.com/office/drawing/2017/model3d" xmlns:o="urn:schemas-microsoft-com:office:office" xmlns:oel="http://schemas.microsoft.com/office/2019/extlst" xmlns:r="http://schemas.openxmlformats.org/officeDocument/2006/relationships" xmlns:m="http://schemas.openxmlformats.org/officeDocument/2006/math" xmlns:v="urn:schemas-microsoft-com:vml" xmlns:wp14="http://schemas.microsoft.com/office/word/2010/wordprocessingDrawing" xmlns:wp="http://schemas.openxmlformats.org/drawingml/2006/wordprocessingDrawing" xmlns:w10="urn:schemas-microsoft-com:office:word" xmlns:w="http://schemas.openxmlformats.org/wordprocessingml/2006/main" xmlns:w14="http://schemas.microsoft.com/office/word/2010/wordml" xmlns:w15="http://schemas.microsoft.com/office/word/2012/wordml" xmlns:w16cex="http://schemas.microsoft.com/office/word/2018/wordml/cex" xmlns:w16cid="http://schemas.microsoft.com/office/word/2016/wordml/cid" xmlns:w16="http://schemas.microsoft.com/office/word/2018/wordml" xmlns:w16sdtdh="http://schemas.microsoft.com/office/word/2020/wordml/sdtdatahash" xmlns:w16se="http://schemas.microsoft.com/office/word/2015/wordml/symex" xmlns:wpg="http://schemas.microsoft.com/office/word/2010/wordprocessingGroup" xmlns:wpi="http://schemas.microsoft.com/office/word/2010/wordprocessingInk" xmlns:wne="http://schemas.microsoft.com/office/word/2006/wordml" xmlns:wps="http://schemas.microsoft.com/office/word/2010/wordprocessingShape" mc:Ignorable="w14 w15 w16se w16cid w16 w16cex w16sdtdh wp14">
+  <w:endnote w:type="separator" w:id="-1">
+    <w:p>
+      <w:pPr>
+        <w:spacing w:after="0" w:line="240" w:lineRule="auto"/>
+      </w:pPr>
+      <w:r>
+        <w:separator/>
+      </w:r>
+    </w:p>
+  </w:endnote>
+  <w:endnote w:type="continuationSeparator" w:id="0">
+    <w:p>
+      <w:pPr>
+        <w:spacing w:after="0" w:line="240" w:lineRule="auto"/>
+      </w:pPr>
+      <w:r>
+        <w:continuationSeparator/>
+      </w:r>
+    </w:p>
+  </w:endnote>
+</w:endnotes>
+</file>
+
+<file path=word/footer1.xml><?xml version="1.0" encoding="utf-8"?>
+<w:ftr xmlns:wpc="http://schemas.microsoft.com/office/word/2010/wordprocessingCanvas" xmlns:cx="http://schemas.microsoft.com/office/drawing/2014/chartex" xmlns:cx1="http://schemas.microsoft.com/office/drawing/2015/9/8/chartex" xmlns:cx2="http://schemas.microsoft.com/office/drawing/2015/10/21/chartex" xmlns:cx3="http://schemas.microsoft.com/office/drawing/2016/5/9/chartex" xmlns:cx4="http://schemas.microsoft.com/office/drawing/2016/5/10/chartex" xmlns:cx5="http://schemas.microsoft.com/office/drawing/2016/5/11/chartex" xmlns:cx6="http://schemas.microsoft.com/office/drawing/2016/5/12/chartex" xmlns:cx7="http://schemas.microsoft.com/office/drawing/2016/5/13/chartex" xmlns:cx8="http://schemas.microsoft.com/office/drawing/2016/5/14/chartex" xmlns:mc="http://schemas.openxmlformats.org/markup-compatibility/2006" xmlns:aink="http://schemas.microsoft.com/office/drawing/2016/ink" xmlns:am3d="http://schemas.microsoft.com/office/drawing/2017/model3d" xmlns:o="urn:schemas-microsoft-com:office:office" xmlns:oel="http://schemas.microsoft.com/office/2019/extlst" xmlns:r="http://schemas.openxmlformats.org/officeDocument/2006/relationships" xmlns:m="http://schemas.openxmlformats.org/officeDocument/2006/math" xmlns:v="urn:schemas-microsoft-com:vml" xmlns:wp14="http://schemas.microsoft.com/office/word/2010/wordprocessingDrawing" xmlns:wp="http://schemas.openxmlformats.org/drawingml/2006/wordprocessingDrawing" xmlns:w10="urn:schemas-microsoft-com:office:word" xmlns:w="http://schemas.openxmlformats.org/wordprocessingml/2006/main" xmlns:w14="http://schemas.microsoft.com/office/word/2010/wordml" xmlns:w15="http://schemas.microsoft.com/office/word/2012/wordml" xmlns:w16cex="http://schemas.microsoft.com/office/word/2018/wordml/cex" xmlns:w16cid="http://schemas.microsoft.com/office/word/2016/wordml/cid" xmlns:w16="http://schemas.microsoft.com/office/word/2018/wordml" xmlns:w16sdtdh="http://schemas.microsoft.com/office/word/2020/wordml/sdtdatahash" xmlns:w16se="http://schemas.microsoft.com/office/word/2015/wordml/symex" xmlns:wpg="http://schemas.microsoft.com/office/word/2010/wordprocessingGroup" xmlns:wpi="http://schemas.microsoft.com/office/word/2010/wordprocessingInk" xmlns:wne="http://schemas.microsoft.com/office/word/2006/wordml" xmlns:wps="http://schemas.microsoft.com/office/word/2010/wordprocessingShape" mc:Ignorable="w14 w15 w16se w16cid w16 w16cex w16sdtdh wp14">
+  <w:sdt>
+    <w:sdtPr>
+      <w:id w:val="1081715520"/>
+      <w:docPartObj>
+        <w:docPartGallery w:val="Page Numbers (Bottom of Page)"/>
+        <w:docPartUnique/>
+      </w:docPartObj>
+    </w:sdtPr>
+    <w:sdtContent>
+      <w:sdt>
+        <w:sdtPr>
+          <w:id w:val="1728636285"/>
+          <w:docPartObj>
+            <w:docPartGallery w:val="Page Numbers (Top of Page)"/>
+            <w:docPartUnique/>
+          </w:docPartObj>
+        </w:sdtPr>
+        <w:sdtContent>
+          <w:p>
+            <w:pPr>
+              <w:pStyle w:val="Bunntekst"/>
+              <w:jc w:val="center"/>
+            </w:pPr>
+            <w:r>
+              <w:t xml:space="preserve">Side </w:t>
+            </w:r>
+            <w:r>
+              <w:rPr>
+                <w:b/>
+                <w:bCs/>
+                <w:sz w:val="24"/>
+                <w:szCs w:val="24"/>
+              </w:rPr>
+              <w:fldChar w:fldCharType="begin"/>
+            </w:r>
+            <w:r>
+              <w:rPr>
+                <w:b/>
+                <w:bCs/>
+              </w:rPr>
+              <w:instrText>PAGE</w:instrText>
+            </w:r>
+            <w:r>
+              <w:rPr>
+                <w:b/>
+                <w:bCs/>
+                <w:sz w:val="24"/>
+                <w:szCs w:val="24"/>
+              </w:rPr>
+              <w:fldChar w:fldCharType="separate"/>
+            </w:r>
+            <w:r>
+              <w:rPr>
+                <w:b/>
+                <w:bCs/>
+              </w:rPr>
+              <w:t>2</w:t>
+            </w:r>
+            <w:r>
+              <w:rPr>
+                <w:b/>
+                <w:bCs/>
+                <w:sz w:val="24"/>
+                <w:szCs w:val="24"/>
+              </w:rPr>
+              <w:fldChar w:fldCharType="end"/>
+            </w:r>
+            <w:r>
+              <w:t xml:space="preserve"> av </w:t>
+            </w:r>
+            <w:r>
+              <w:rPr>
+                <w:b/>
+                <w:bCs/>
+                <w:sz w:val="24"/>
+                <w:szCs w:val="24"/>
+              </w:rPr>
+              <w:fldChar w:fldCharType="begin"/>
+            </w:r>
+            <w:r>
+              <w:rPr>
+                <w:b/>
+                <w:bCs/>
+              </w:rPr>
+              <w:instrText>NUMPAGES</w:instrText>
+            </w:r>
+            <w:r>
+              <w:rPr>
+                <w:b/>
+                <w:bCs/>
+                <w:sz w:val="24"/>
+                <w:szCs w:val="24"/>
+              </w:rPr>
+              <w:fldChar w:fldCharType="separate"/>
+            </w:r>
+            <w:r>
+              <w:rPr>
+                <w:b/>
+                <w:bCs/>
+              </w:rPr>
+              <w:t>2</w:t>
+            </w:r>
+            <w:r>
+              <w:rPr>
+                <w:b/>
+                <w:bCs/>
+                <w:sz w:val="24"/>
+                <w:szCs w:val="24"/>
+              </w:rPr>
+              <w:fldChar w:fldCharType="end"/>
+            </w:r>
+          </w:p>
+        </w:sdtContent>
+      </w:sdt>
+    </w:sdtContent>
+  </w:sdt>
+  <w:p>
+    <w:pPr>
+      <w:pStyle w:val="Bunntekst"/>
+    </w:pPr>
+  </w:p>
+</w:ftr>
+</file>
+
+<file path=word/footnotes.xml><?xml version="1.0" encoding="utf-8"?>
+<w:footnotes xmlns:wpc="http://schemas.microsoft.com/office/word/2010/wordprocessingCanvas" xmlns:cx="http://schemas.microsoft.com/office/drawing/2014/chartex" xmlns:cx1="http://schemas.microsoft.com/office/drawing/2015/9/8/chartex" xmlns:cx2="http://schemas.microsoft.com/office/drawing/2015/10/21/chartex" xmlns:cx3="http://schemas.microsoft.com/office/drawing/2016/5/9/chartex" xmlns:cx4="http://schemas.microsoft.com/office/drawing/2016/5/10/chartex" xmlns:cx5="http://schemas.microsoft.com/office/drawing/2016/5/11/chartex" xmlns:cx6="http://schemas.microsoft.com/office/drawing/2016/5/12/chartex" xmlns:cx7="http://schemas.microsoft.com/office/drawing/2016/5/13/chartex" xmlns:cx8="http://schemas.microsoft.com/office/drawing/2016/5/14/chartex" xmlns:mc="http://schemas.openxmlformats.org/markup-compatibility/2006" xmlns:aink="http://schemas.microsoft.com/office/drawing/2016/ink" xmlns:am3d="http://schemas.microsoft.com/office/drawing/2017/model3d" xmlns:o="urn:schemas-microsoft-com:office:office" xmlns:oel="http://schemas.microsoft.com/office/2019/extlst" xmlns:r="http://schemas.openxmlformats.org/officeDocument/2006/relationships" xmlns:m="http://schemas.openxmlformats.org/officeDocument/2006/math" xmlns:v="urn:schemas-microsoft-com:vml" xmlns:wp14="http://schemas.microsoft.com/office/word/2010/wordprocessingDrawing" xmlns:wp="http://schemas.openxmlformats.org/drawingml/2006/wordprocessingDrawing" xmlns:w10="urn:schemas-microsoft-com:office:word" xmlns:w="http://schemas.openxmlformats.org/wordprocessingml/2006/main" xmlns:w14="http://schemas.microsoft.com/office/word/2010/wordml" xmlns:w15="http://schemas.microsoft.com/office/word/2012/wordml" xmlns:w16cex="http://schemas.microsoft.com/office/word/2018/wordml/cex" xmlns:w16cid="http://schemas.microsoft.com/office/word/2016/wordml/cid" xmlns:w16="http://schemas.microsoft.com/office/word/2018/wordml" xmlns:w16sdtdh="http://schemas.microsoft.com/office/word/2020/wordml/sdtdatahash" xmlns:w16se="http://schemas.microsoft.com/office/word/2015/wordml/symex" xmlns:wpg="http://schemas.microsoft.com/office/word/2010/wordprocessingGroup" xmlns:wpi="http://schemas.microsoft.com/office/word/2010/wordprocessingInk" xmlns:wne="http://schemas.microsoft.com/office/word/2006/wordml" xmlns:wps="http://schemas.microsoft.com/office/word/2010/wordprocessingShape" mc:Ignorable="w14 w15 w16se w16cid w16 w16cex w16sdtdh wp14">
+  <w:footnote w:type="separator" w:id="-1">
+    <w:p>
+      <w:pPr>
+        <w:spacing w:after="0" w:line="240" w:lineRule="auto"/>
+      </w:pPr>
+      <w:r>
+        <w:separator/>
+      </w:r>
+    </w:p>
+  </w:footnote>
+  <w:footnote w:type="continuationSeparator" w:id="0">
+    <w:p>
+      <w:pPr>
+        <w:spacing w:after="0" w:line="240" w:lineRule="auto"/>
+      </w:pPr>
+      <w:r>
+        <w:continuationSeparator/>
+      </w:r>
+    </w:p>
+  </w:footnote>
+</w:footnotes>
+</file>
+
+<file path=word/header1.xml><?xml version="1.0" encoding="utf-8"?>
+<w:hdr xmlns:wpc="http://schemas.microsoft.com/office/word/2010/wordprocessingCanvas" xmlns:cx="http://schemas.microsoft.com/office/drawing/2014/chartex" xmlns:cx1="http://schemas.microsoft.com/office/drawing/2015/9/8/chartex" xmlns:cx2="http://schemas.microsoft.com/office/drawing/2015/10/21/chartex" xmlns:cx3="http://schemas.microsoft.com/office/drawing/2016/5/9/chartex" xmlns:cx4="http://schemas.microsoft.com/office/drawing/2016/5/10/chartex" xmlns:cx5="http://schemas.microsoft.com/office/drawing/2016/5/11/chartex" xmlns:cx6="http://schemas.microsoft.com/office/drawing/2016/5/12/chartex" xmlns:cx7="http://schemas.microsoft.com/office/drawing/2016/5/13/chartex" xmlns:cx8="http://schemas.microsoft.com/office/drawing/2016/5/14/chartex" xmlns:mc="http://schemas.openxmlformats.org/markup-compatibility/2006" xmlns:aink="http://schemas.microsoft.com/office/drawing/2016/ink" xmlns:am3d="http://schemas.microsoft.com/office/drawing/2017/model3d" xmlns:o="urn:schemas-microsoft-com:office:office" xmlns:oel="http://schemas.microsoft.com/office/2019/extlst" xmlns:r="http://schemas.openxmlformats.org/officeDocument/2006/relationships" xmlns:m="http://schemas.openxmlformats.org/officeDocument/2006/math" xmlns:v="urn:schemas-microsoft-com:vml" xmlns:wp14="http://schemas.microsoft.com/office/word/2010/wordprocessingDrawing" xmlns:wp="http://schemas.openxmlformats.org/drawingml/2006/wordprocessingDrawing" xmlns:w10="urn:schemas-microsoft-com:office:word" xmlns:w="http://schemas.openxmlformats.org/wordprocessingml/2006/main" xmlns:w14="http://schemas.microsoft.com/office/word/2010/wordml" xmlns:w15="http://schemas.microsoft.com/office/word/2012/wordml" xmlns:w16cex="http://schemas.microsoft.com/office/word/2018/wordml/cex" xmlns:w16cid="http://schemas.microsoft.com/office/word/2016/wordml/cid" xmlns:w16="http://schemas.microsoft.com/office/word/2018/wordml" xmlns:w16sdtdh="http://schemas.microsoft.com/office/word/2020/wordml/sdtdatahash" xmlns:w16se="http://schemas.microsoft.com/office/word/2015/wordml/symex" xmlns:wpg="http://schemas.microsoft.com/office/word/2010/wordprocessingGroup" xmlns:wpi="http://schemas.microsoft.com/office/word/2010/wordprocessingInk" xmlns:wne="http://schemas.microsoft.com/office/word/2006/wordml" xmlns:wps="http://schemas.microsoft.com/office/word/2010/wordprocessingShape" mc:Ignorable="w14 w15 w16se w16cid w16 w16cex w16sdtdh wp14">
+  <w:p>
+    <w:pPr>
+      <w:pStyle w:val="Topptekst"/>
+    </w:pPr>
+    <w:r>
+      <w:t>Emil Berglund</w:t>
+    </w:r>
+    <w:r>
+      <w:ptab w:relativeTo="margin" w:alignment="center" w:leader="none"/>
+    </w:r>
+    <w:proofErr w:type="spellStart"/>
+    <w:r>
+      <w:t>Oblig</w:t>
+    </w:r>
+    <w:proofErr w:type="spellEnd"/>
+    <w:r>
+      <w:t xml:space="preserve"> 2.2</w:t>
+    </w:r>
+    <w:r>
+      <w:ptab w:relativeTo="margin" w:alignment="right" w:leader="none"/>
+    </w:r>
+    <w:r>
+      <w:t>09.02.24</w:t>
+    </w:r>
+  </w:p>
+</w:hdr>
 </file>
 
 <file path=word/styles.xml><?xml version="1.0" encoding="utf-8"?>
@@ -1123,7 +2071,6 @@
     <w:basedOn w:val="Normal"/>
     <w:link w:val="HTML-forhndsformatertTegn"/>
     <w:uiPriority w:val="99"/>
-    <w:semiHidden/>
     <w:unhideWhenUsed/>
     <w:rsid w:val="00220895"/>
     <w:pPr>
@@ -1161,7 +2108,6 @@
     <w:basedOn w:val="Standardskriftforavsnitt"/>
     <w:link w:val="HTML-forhndsformatert"/>
     <w:uiPriority w:val="99"/>
-    <w:semiHidden/>
     <w:rsid w:val="00220895"/>
     <w:rPr>
       <w:rFonts w:ascii="Courier New" w:eastAsia="Times New Roman" w:hAnsi="Courier New" w:cs="Courier New"/>
@@ -1171,6 +2117,50 @@
       <w:lang w:eastAsia="nb-NO"/>
       <w14:ligatures w14:val="none"/>
     </w:rPr>
+  </w:style>
+  <w:style w:type="paragraph" w:styleId="Topptekst">
+    <w:name w:val="header"/>
+    <w:basedOn w:val="Normal"/>
+    <w:link w:val="TopptekstTegn"/>
+    <w:uiPriority w:val="99"/>
+    <w:unhideWhenUsed/>
+    <w:rsid w:val="000E51E7"/>
+    <w:pPr>
+      <w:tabs>
+        <w:tab w:val="center" w:pos="4536"/>
+        <w:tab w:val="right" w:pos="9072"/>
+      </w:tabs>
+      <w:spacing w:after="0" w:line="240" w:lineRule="auto"/>
+    </w:pPr>
+  </w:style>
+  <w:style w:type="character" w:customStyle="1" w:styleId="TopptekstTegn">
+    <w:name w:val="Topptekst Tegn"/>
+    <w:basedOn w:val="Standardskriftforavsnitt"/>
+    <w:link w:val="Topptekst"/>
+    <w:uiPriority w:val="99"/>
+    <w:rsid w:val="000E51E7"/>
+  </w:style>
+  <w:style w:type="paragraph" w:styleId="Bunntekst">
+    <w:name w:val="footer"/>
+    <w:basedOn w:val="Normal"/>
+    <w:link w:val="BunntekstTegn"/>
+    <w:uiPriority w:val="99"/>
+    <w:unhideWhenUsed/>
+    <w:rsid w:val="000E51E7"/>
+    <w:pPr>
+      <w:tabs>
+        <w:tab w:val="center" w:pos="4536"/>
+        <w:tab w:val="right" w:pos="9072"/>
+      </w:tabs>
+      <w:spacing w:after="0" w:line="240" w:lineRule="auto"/>
+    </w:pPr>
+  </w:style>
+  <w:style w:type="character" w:customStyle="1" w:styleId="BunntekstTegn">
+    <w:name w:val="Bunntekst Tegn"/>
+    <w:basedOn w:val="Standardskriftforavsnitt"/>
+    <w:link w:val="Bunntekst"/>
+    <w:uiPriority w:val="99"/>
+    <w:rsid w:val="000E51E7"/>
   </w:style>
 </w:styles>
 </file>

</xml_diff>